<commit_message>
Surligner les tâches déjà faits sur le document du client
</commit_message>
<xml_diff>
--- a/Consigne pour ASP NET.docx
+++ b/Consigne pour ASP NET.docx
@@ -70,7 +70,21 @@
         <w:rPr>
           <w:b/>
         </w:rPr>
-        <w:t xml:space="preserve"> spécifiques (App_Data, Controllers, DAL, Images, </w:t>
+        <w:t xml:space="preserve"> spécifiques (App_Data, </w:t>
+      </w:r>
+      <w:proofErr w:type="spellStart"/>
+      <w:r>
+        <w:rPr>
+          <w:b/>
+        </w:rPr>
+        <w:t>Controllers</w:t>
+      </w:r>
+      <w:proofErr w:type="spellEnd"/>
+      <w:r>
+        <w:rPr>
+          <w:b/>
+        </w:rPr>
+        <w:t xml:space="preserve">, DAL, Images, </w:t>
       </w:r>
       <w:proofErr w:type="spellStart"/>
       <w:r>
@@ -389,8 +403,14 @@
           <w:ilvl w:val="0"/>
           <w:numId w:val="6"/>
         </w:numPr>
-      </w:pPr>
-      <w:r>
+        <w:rPr>
+          <w:strike/>
+        </w:rPr>
+      </w:pPr>
+      <w:r>
+        <w:rPr>
+          <w:strike/>
+        </w:rPr>
         <w:t>Créer une séance</w:t>
       </w:r>
     </w:p>
@@ -401,8 +421,14 @@
           <w:ilvl w:val="0"/>
           <w:numId w:val="6"/>
         </w:numPr>
-      </w:pPr>
-      <w:r>
+        <w:rPr>
+          <w:strike/>
+        </w:rPr>
+      </w:pPr>
+      <w:r>
+        <w:rPr>
+          <w:strike/>
+        </w:rPr>
         <w:t>Modifier une séance</w:t>
       </w:r>
     </w:p>
@@ -435,16 +461,31 @@
         <w:ind w:left="708"/>
       </w:pPr>
       <w:r>
+        <w:rPr>
+          <w:strike/>
+        </w:rPr>
         <w:t xml:space="preserve">Vous devez prévoir la pagination et le </w:t>
       </w:r>
       <w:r>
+        <w:rPr>
+          <w:strike/>
+        </w:rPr>
         <w:t xml:space="preserve">tri </w:t>
       </w:r>
       <w:r>
+        <w:rPr>
+          <w:strike/>
+        </w:rPr>
         <w:t>selon la date et l’horaire</w:t>
       </w:r>
       <w:r>
-        <w:t xml:space="preserve">. </w:t>
+        <w:rPr>
+          <w:strike/>
+        </w:rPr>
+        <w:t>.</w:t>
+      </w:r>
+      <w:r>
+        <w:t xml:space="preserve"> </w:t>
       </w:r>
       <w:r>
         <w:t xml:space="preserve">Une recherche des séances d’un photographe donnée par son nom ou prénom et selon le </w:t>
@@ -502,11 +543,20 @@
           <w:ilvl w:val="1"/>
           <w:numId w:val="6"/>
         </w:numPr>
-      </w:pPr>
-      <w:r>
+        <w:rPr>
+          <w:strike/>
+        </w:rPr>
+      </w:pPr>
+      <w:r>
+        <w:rPr>
+          <w:strike/>
+        </w:rPr>
         <w:t xml:space="preserve">Pour la même date et le même photographe </w:t>
       </w:r>
       <w:r>
+        <w:rPr>
+          <w:strike/>
+        </w:rPr>
         <w:t>il devra y avoir un minimum de 4h entre 2 rendez-vous</w:t>
       </w:r>
     </w:p>
@@ -739,7 +789,13 @@
     </w:p>
     <w:p>
       <w:r>
-        <w:t xml:space="preserve">On affichera la liste des agents. Le </w:t>
+        <w:rPr>
+          <w:strike/>
+        </w:rPr>
+        <w:t>On affichera la liste des agents</w:t>
+      </w:r>
+      <w:r>
+        <w:t xml:space="preserve">. Le </w:t>
       </w:r>
       <w:r>
         <w:t>détail</w:t>
@@ -949,7 +1005,12 @@
         <w:t xml:space="preserve"> </w:t>
       </w:r>
       <w:r>
-        <w:t>permettre d’accéder</w:t>
+        <w:t>perm</w:t>
+      </w:r>
+      <w:bookmarkStart w:id="0" w:name="_GoBack"/>
+      <w:bookmarkEnd w:id="0"/>
+      <w:r>
+        <w:t>ettre d’accéder</w:t>
       </w:r>
       <w:r>
         <w:t xml:space="preserve"> plus facilement aux « pages ».</w:t>
@@ -990,10 +1051,7 @@
         <w:t xml:space="preserve"> vues partielles</w:t>
       </w:r>
     </w:p>
-    <w:p>
-      <w:bookmarkStart w:id="0" w:name="_GoBack"/>
-      <w:bookmarkEnd w:id="0"/>
-    </w:p>
+    <w:p/>
     <w:sectPr>
       <w:footerReference w:type="default" r:id="rId8"/>
       <w:pgSz w:w="12240" w:h="15840"/>
@@ -1061,7 +1119,7 @@
             <w:noProof/>
             <w:lang w:val="fr-FR"/>
           </w:rPr>
-          <w:t>2</w:t>
+          <w:t>1</w:t>
         </w:r>
         <w:r>
           <w:fldChar w:fldCharType="end"/>

</xml_diff>

<commit_message>
Ajouter Table Forfait avec quelques modifications mineures
Ajout table Forfait avec 3 champs et ID. Relier a la table Séance.
Script disponible dans le dossier BD

Quelques surlignage dans les documents de consigne.
</commit_message>
<xml_diff>
--- a/Consigne pour ASP NET.docx
+++ b/Consigne pour ASP NET.docx
@@ -70,7 +70,21 @@
         <w:rPr>
           <w:b/>
         </w:rPr>
-        <w:t xml:space="preserve"> spécifiques (App_Data, </w:t>
+        <w:t xml:space="preserve"> spécifiques (</w:t>
+      </w:r>
+      <w:proofErr w:type="spellStart"/>
+      <w:r>
+        <w:rPr>
+          <w:b/>
+        </w:rPr>
+        <w:t>App_Data</w:t>
+      </w:r>
+      <w:proofErr w:type="spellEnd"/>
+      <w:r>
+        <w:rPr>
+          <w:b/>
+        </w:rPr>
+        <w:t xml:space="preserve">, </w:t>
       </w:r>
       <w:proofErr w:type="spellStart"/>
       <w:r>
@@ -257,13 +271,15 @@
         </w:numPr>
         <w:rPr>
           <w:b/>
-          <w:sz w:val="28"/>
-          <w:szCs w:val="28"/>
-        </w:rPr>
-      </w:pPr>
-      <w:r>
-        <w:rPr>
-          <w:b/>
+          <w:color w:val="FF0000"/>
+          <w:sz w:val="28"/>
+          <w:szCs w:val="28"/>
+        </w:rPr>
+      </w:pPr>
+      <w:r>
+        <w:rPr>
+          <w:b/>
+          <w:color w:val="FF0000"/>
           <w:sz w:val="28"/>
           <w:szCs w:val="28"/>
         </w:rPr>
@@ -272,6 +288,7 @@
       <w:r>
         <w:rPr>
           <w:b/>
+          <w:color w:val="FF0000"/>
           <w:sz w:val="28"/>
           <w:szCs w:val="28"/>
         </w:rPr>
@@ -279,6 +296,7 @@
       </w:r>
       <w:r>
         <w:rPr>
+          <w:color w:val="FF0000"/>
           <w:sz w:val="28"/>
           <w:szCs w:val="28"/>
         </w:rPr>
@@ -287,6 +305,7 @@
       <w:r>
         <w:rPr>
           <w:b/>
+          <w:color w:val="FF0000"/>
           <w:sz w:val="28"/>
           <w:szCs w:val="28"/>
         </w:rPr>
@@ -300,8 +319,14 @@
           <w:ilvl w:val="0"/>
           <w:numId w:val="1"/>
         </w:numPr>
-      </w:pPr>
-      <w:r>
+        <w:rPr>
+          <w:color w:val="FF0000"/>
+        </w:rPr>
+      </w:pPr>
+      <w:r>
+        <w:rPr>
+          <w:color w:val="FF0000"/>
+        </w:rPr>
         <w:t>MVC</w:t>
       </w:r>
     </w:p>
@@ -312,20 +337,38 @@
           <w:ilvl w:val="0"/>
           <w:numId w:val="1"/>
         </w:numPr>
-      </w:pPr>
-      <w:r>
+        <w:rPr>
+          <w:color w:val="FF0000"/>
+        </w:rPr>
+      </w:pPr>
+      <w:r>
+        <w:rPr>
+          <w:color w:val="FF0000"/>
+        </w:rPr>
         <w:t>Patrons</w:t>
       </w:r>
       <w:r>
+        <w:rPr>
+          <w:color w:val="FF0000"/>
+        </w:rPr>
         <w:t xml:space="preserve"> Repository et Uni</w:t>
       </w:r>
       <w:r>
+        <w:rPr>
+          <w:color w:val="FF0000"/>
+        </w:rPr>
         <w:t>t</w:t>
       </w:r>
       <w:r>
+        <w:rPr>
+          <w:color w:val="FF0000"/>
+        </w:rPr>
         <w:t>Ofwork</w:t>
       </w:r>
       <w:r>
+        <w:rPr>
+          <w:color w:val="FF0000"/>
+        </w:rPr>
         <w:t xml:space="preserve">  </w:t>
       </w:r>
     </w:p>
@@ -336,6 +379,8 @@
       <w:r>
         <w:t xml:space="preserve"> sur les fonctionnalités suivantes</w:t>
       </w:r>
+      <w:bookmarkStart w:id="0" w:name="_GoBack"/>
+      <w:bookmarkEnd w:id="0"/>
     </w:p>
     <w:p>
       <w:pPr>
@@ -1005,12 +1050,7 @@
         <w:t xml:space="preserve"> </w:t>
       </w:r>
       <w:r>
-        <w:t>perm</w:t>
-      </w:r>
-      <w:bookmarkStart w:id="0" w:name="_GoBack"/>
-      <w:bookmarkEnd w:id="0"/>
-      <w:r>
-        <w:t>ettre d’accéder</w:t>
+        <w:t>permettre d’accéder</w:t>
       </w:r>
       <w:r>
         <w:t xml:space="preserve"> plus facilement aux « pages ».</w:t>

</xml_diff>

<commit_message>
Quelques fichiers a sync
</commit_message>
<xml_diff>
--- a/Consigne pour ASP NET.docx
+++ b/Consigne pour ASP NET.docx
@@ -482,11 +482,13 @@
         </w:numPr>
         <w:rPr>
           <w:strike/>
+          <w:color w:val="FF0000"/>
         </w:rPr>
       </w:pPr>
       <w:r>
         <w:rPr>
           <w:strike/>
+          <w:color w:val="FF0000"/>
         </w:rPr>
         <w:t>Créer une séance</w:t>
       </w:r>
@@ -500,11 +502,13 @@
         </w:numPr>
         <w:rPr>
           <w:strike/>
+          <w:color w:val="FF0000"/>
         </w:rPr>
       </w:pPr>
       <w:r>
         <w:rPr>
           <w:strike/>
+          <w:color w:val="FF0000"/>
         </w:rPr>
         <w:t>Modifier une séance</w:t>
       </w:r>
@@ -518,13 +522,25 @@
         </w:numPr>
       </w:pPr>
       <w:r>
+        <w:rPr>
+          <w:color w:val="FF0000"/>
+        </w:rPr>
         <w:t>D’afficher</w:t>
       </w:r>
       <w:r>
+        <w:rPr>
+          <w:color w:val="FF0000"/>
+        </w:rPr>
         <w:t xml:space="preserve"> la liste des séances futures</w:t>
       </w:r>
       <w:r>
-        <w:t xml:space="preserve"> (v</w:t>
+        <w:rPr>
+          <w:color w:val="FF0000"/>
+        </w:rPr>
+        <w:t xml:space="preserve"> </w:t>
+      </w:r>
+      <w:r>
+        <w:t>(v</w:t>
       </w:r>
       <w:r>
         <w:t>ous utiliserez une vue partielle</w:t>
@@ -536,38 +552,54 @@
     <w:p>
       <w:pPr>
         <w:ind w:left="708"/>
+        <w:rPr>
+          <w:color w:val="FF0000"/>
+        </w:rPr>
       </w:pPr>
       <w:r>
         <w:rPr>
           <w:strike/>
+          <w:color w:val="FF0000"/>
         </w:rPr>
         <w:t xml:space="preserve">Vous devez prévoir la pagination et le </w:t>
       </w:r>
       <w:r>
         <w:rPr>
           <w:strike/>
+          <w:color w:val="FF0000"/>
         </w:rPr>
         <w:t xml:space="preserve">tri </w:t>
       </w:r>
       <w:r>
         <w:rPr>
           <w:strike/>
+          <w:color w:val="FF0000"/>
         </w:rPr>
         <w:t>selon la date et l’horaire</w:t>
       </w:r>
       <w:r>
         <w:rPr>
           <w:strike/>
+          <w:color w:val="FF0000"/>
         </w:rPr>
         <w:t>.</w:t>
       </w:r>
       <w:r>
+        <w:rPr>
+          <w:color w:val="FF0000"/>
+        </w:rPr>
         <w:t xml:space="preserve"> </w:t>
       </w:r>
       <w:r>
+        <w:rPr>
+          <w:color w:val="FF0000"/>
+        </w:rPr>
         <w:t xml:space="preserve">Une recherche des séances d’un photographe donnée par son nom ou prénom et selon le </w:t>
       </w:r>
       <w:r>
+        <w:rPr>
+          <w:color w:val="FF0000"/>
+        </w:rPr>
         <w:t>statut</w:t>
       </w:r>
     </w:p>
@@ -598,11 +630,13 @@
         </w:numPr>
         <w:rPr>
           <w:strike/>
+          <w:color w:val="FF0000"/>
         </w:rPr>
       </w:pPr>
       <w:r>
         <w:rPr>
           <w:strike/>
+          <w:color w:val="FF0000"/>
         </w:rPr>
         <w:t>La date de rendez-vous pour une séance de photo doit être comprise entre la date du jour + 1 et date du jour + 15 (incluse)</w:t>
       </w:r>
@@ -614,8 +648,14 @@
           <w:ilvl w:val="1"/>
           <w:numId w:val="6"/>
         </w:numPr>
-      </w:pPr>
-      <w:r>
+        <w:rPr>
+          <w:color w:val="FF0000"/>
+        </w:rPr>
+      </w:pPr>
+      <w:r>
+        <w:rPr>
+          <w:color w:val="FF0000"/>
+        </w:rPr>
         <w:t>La date pour un rendez-vous doit être unique pour date, horaire, photographe</w:t>
       </w:r>
     </w:p>
@@ -628,17 +668,20 @@
         </w:numPr>
         <w:rPr>
           <w:strike/>
+          <w:color w:val="FF0000"/>
         </w:rPr>
       </w:pPr>
       <w:r>
         <w:rPr>
           <w:strike/>
+          <w:color w:val="FF0000"/>
         </w:rPr>
         <w:t xml:space="preserve">Pour la même date et le même photographe </w:t>
       </w:r>
       <w:r>
         <w:rPr>
           <w:strike/>
+          <w:color w:val="FF0000"/>
         </w:rPr>
         <w:t>il devra y avoir un minimum de 4h entre 2 rendez-vous</w:t>
       </w:r>
@@ -731,13 +774,8 @@
         <w:ind w:left="360"/>
       </w:pPr>
       <w:r>
-        <w:t>On devra être capable</w:t>
-      </w:r>
-      <w:r>
-        <w:t>,</w:t>
-      </w:r>
-      <w:bookmarkStart w:id="0" w:name="_GoBack"/>
-      <w:bookmarkEnd w:id="0"/>
+        <w:t>On devra être capable,</w:t>
+      </w:r>
     </w:p>
     <w:p>
       <w:pPr>
@@ -748,45 +786,87 @@
         </w:numPr>
       </w:pPr>
       <w:r>
+        <w:rPr>
+          <w:color w:val="FF0000"/>
+        </w:rPr>
         <w:t>d</w:t>
       </w:r>
       <w:r>
+        <w:rPr>
+          <w:color w:val="FF0000"/>
+        </w:rPr>
         <w:t>’uploader des photos et de les sa</w:t>
       </w:r>
       <w:r>
+        <w:rPr>
+          <w:color w:val="FF0000"/>
+        </w:rPr>
         <w:t>uvegarder dans u</w:t>
       </w:r>
       <w:r>
+        <w:rPr>
+          <w:color w:val="FF0000"/>
+        </w:rPr>
         <w:t>n</w:t>
       </w:r>
       <w:r>
+        <w:rPr>
+          <w:color w:val="FF0000"/>
+        </w:rPr>
         <w:t xml:space="preserve"> répertoire que vous devez créer. Le nom du répertoire sera composé par exemple </w:t>
       </w:r>
       <w:r>
+        <w:rPr>
+          <w:color w:val="FF0000"/>
+        </w:rPr>
         <w:t>de l’id</w:t>
       </w:r>
       <w:r>
+        <w:rPr>
+          <w:color w:val="FF0000"/>
+        </w:rPr>
         <w:t xml:space="preserve"> de la propriété et du nom et prénom de l’agent. Toutes les photos </w:t>
       </w:r>
       <w:r>
+        <w:rPr>
+          <w:color w:val="FF0000"/>
+        </w:rPr>
         <w:t xml:space="preserve"> d’une propriété </w:t>
       </w:r>
       <w:r>
+        <w:rPr>
+          <w:color w:val="FF0000"/>
+        </w:rPr>
         <w:t xml:space="preserve">seront dans ce répertoire. </w:t>
       </w:r>
       <w:r>
+        <w:rPr>
+          <w:color w:val="FF0000"/>
+        </w:rPr>
         <w:t xml:space="preserve">Ce répertoire sera dans le répertoire Images du projet. Les chemins d’accès aux </w:t>
       </w:r>
       <w:r>
+        <w:rPr>
+          <w:color w:val="FF0000"/>
+        </w:rPr>
         <w:t>fichiers</w:t>
       </w:r>
       <w:r>
+        <w:rPr>
+          <w:color w:val="FF0000"/>
+        </w:rPr>
         <w:t xml:space="preserve"> devront être gardés dans la base de données</w:t>
       </w:r>
       <w:r>
+        <w:rPr>
+          <w:color w:val="FF0000"/>
+        </w:rPr>
         <w:t xml:space="preserve"> ainsi que le type du fichier</w:t>
       </w:r>
       <w:r>
+        <w:rPr>
+          <w:color w:val="FF0000"/>
+        </w:rPr>
         <w:t xml:space="preserve">. </w:t>
       </w:r>
       <w:r>
@@ -808,20 +888,38 @@
           <w:ilvl w:val="0"/>
           <w:numId w:val="7"/>
         </w:numPr>
-      </w:pPr>
-      <w:r>
+        <w:rPr>
+          <w:color w:val="FF0000"/>
+        </w:rPr>
+      </w:pPr>
+      <w:r>
+        <w:rPr>
+          <w:color w:val="FF0000"/>
+        </w:rPr>
         <w:t>de supprimer des photos et d’ajouter des photos</w:t>
       </w:r>
       <w:r>
+        <w:rPr>
+          <w:color w:val="FF0000"/>
+        </w:rPr>
         <w:t xml:space="preserve">. </w:t>
       </w:r>
       <w:r>
+        <w:rPr>
+          <w:color w:val="FF0000"/>
+        </w:rPr>
         <w:t xml:space="preserve"> </w:t>
       </w:r>
       <w:r>
+        <w:rPr>
+          <w:color w:val="FF0000"/>
+        </w:rPr>
         <w:t>La suppression ne supprime pas le.</w:t>
       </w:r>
       <w:r>
+        <w:rPr>
+          <w:color w:val="FF0000"/>
+        </w:rPr>
         <w:t xml:space="preserve"> fichier du répertoire</w:t>
       </w:r>
     </w:p>
@@ -832,28 +930,54 @@
           <w:ilvl w:val="0"/>
           <w:numId w:val="7"/>
         </w:numPr>
-      </w:pPr>
-      <w:r>
+        <w:rPr>
+          <w:color w:val="FF0000"/>
+        </w:rPr>
+      </w:pPr>
+      <w:r>
+        <w:rPr>
+          <w:color w:val="FF0000"/>
+        </w:rPr>
         <w:t xml:space="preserve">d’afficher </w:t>
       </w:r>
       <w:r>
+        <w:rPr>
+          <w:color w:val="FF0000"/>
+        </w:rPr>
         <w:t xml:space="preserve">pour une propriété les informations sur l’agent, le photographe, le </w:t>
       </w:r>
       <w:r>
+        <w:rPr>
+          <w:color w:val="FF0000"/>
+        </w:rPr>
         <w:t xml:space="preserve">prix du </w:t>
       </w:r>
       <w:r>
+        <w:rPr>
+          <w:color w:val="FF0000"/>
+        </w:rPr>
         <w:t>forfait et la galerie de photos de la propriété</w:t>
       </w:r>
       <w:r>
+        <w:rPr>
+          <w:color w:val="FF0000"/>
+        </w:rPr>
         <w:t>.</w:t>
       </w:r>
       <w:r>
+        <w:rPr>
+          <w:color w:val="FF0000"/>
+        </w:rPr>
         <w:t xml:space="preserve"> Pour cela v</w:t>
       </w:r>
       <w:r>
+        <w:rPr>
+          <w:color w:val="FF0000"/>
+        </w:rPr>
         <w:t>ous devez créer une classe « ViewModel » qui aura des propriétés pour une séance, une propriété, un agent un photographe et les photos de la propriété. Vous devez avoir une vue typée par rapport  à cette classe.</w:t>
       </w:r>
+      <w:bookmarkStart w:id="0" w:name="_GoBack"/>
+      <w:bookmarkEnd w:id="0"/>
     </w:p>
     <w:p>
       <w:pPr>
@@ -1034,45 +1158,69 @@
           <w:ilvl w:val="0"/>
           <w:numId w:val="2"/>
         </w:numPr>
-      </w:pPr>
-      <w:r>
-        <w:t xml:space="preserve">Gérer </w:t>
-      </w:r>
-      <w:r>
-        <w:t xml:space="preserve">les accès concurrents </w:t>
-      </w:r>
-      <w:r>
-        <w:t>pour au moins 2 méthodes d’actions (</w:t>
+        <w:rPr>
+          <w:color w:val="FF0000"/>
+        </w:rPr>
+      </w:pPr>
+      <w:r>
+        <w:rPr>
+          <w:color w:val="FF0000"/>
+        </w:rPr>
+        <w:t>Gérer les accès concurrents pour au moins 2 méthodes d’actions (</w:t>
       </w:r>
       <w:proofErr w:type="spellStart"/>
       <w:r>
+        <w:rPr>
+          <w:color w:val="FF0000"/>
+        </w:rPr>
         <w:t>Edit</w:t>
       </w:r>
       <w:proofErr w:type="spellEnd"/>
       <w:r>
+        <w:rPr>
+          <w:color w:val="FF0000"/>
+        </w:rPr>
         <w:t xml:space="preserve"> et </w:t>
       </w:r>
       <w:proofErr w:type="spellStart"/>
       <w:r>
+        <w:rPr>
+          <w:color w:val="FF0000"/>
+        </w:rPr>
         <w:t>Delete</w:t>
       </w:r>
       <w:proofErr w:type="spellEnd"/>
       <w:r>
+        <w:rPr>
+          <w:color w:val="FF0000"/>
+        </w:rPr>
         <w:t>)</w:t>
       </w:r>
       <w:r>
+        <w:rPr>
+          <w:color w:val="FF0000"/>
+        </w:rPr>
         <w:t xml:space="preserve"> </w:t>
       </w:r>
       <w:proofErr w:type="spellStart"/>
       <w:r>
+        <w:rPr>
+          <w:color w:val="FF0000"/>
+        </w:rPr>
         <w:t>Edit</w:t>
       </w:r>
       <w:proofErr w:type="spellEnd"/>
       <w:r>
+        <w:rPr>
+          <w:color w:val="FF0000"/>
+        </w:rPr>
         <w:t xml:space="preserve"> dans </w:t>
       </w:r>
       <w:proofErr w:type="spellStart"/>
       <w:r>
+        <w:rPr>
+          <w:color w:val="FF0000"/>
+        </w:rPr>
         <w:t>seance</w:t>
       </w:r>
       <w:proofErr w:type="spellEnd"/>
@@ -1326,7 +1474,7 @@
             <w:noProof/>
             <w:lang w:val="fr-FR"/>
           </w:rPr>
-          <w:t>1</w:t>
+          <w:t>2</w:t>
         </w:r>
         <w:r>
           <w:fldChar w:fldCharType="end"/>

</xml_diff>